<commit_message>
Atualizando o Der e o MCU
</commit_message>
<xml_diff>
--- a/Docs/Sprints/Sprint V/Regras do Negócio.docx
+++ b/Docs/Sprints/Sprint V/Regras do Negócio.docx
@@ -74,6 +74,11 @@
     </w:p>
     <w:p>
       <w:pPr>
+        <w:pStyle w:val="PargrafodaLista"/>
+        <w:numPr>
+          <w:ilvl w:val="0"/>
+          <w:numId w:val="11"/>
+        </w:numPr>
         <w:rPr>
           <w:lang w:val="pt-BR"/>
         </w:rPr>
@@ -87,6 +92,11 @@
     </w:p>
     <w:p>
       <w:pPr>
+        <w:pStyle w:val="PargrafodaLista"/>
+        <w:numPr>
+          <w:ilvl w:val="0"/>
+          <w:numId w:val="11"/>
+        </w:numPr>
         <w:rPr>
           <w:lang w:val="pt-BR"/>
         </w:rPr>
@@ -100,6 +110,11 @@
     </w:p>
     <w:p>
       <w:pPr>
+        <w:pStyle w:val="PargrafodaLista"/>
+        <w:numPr>
+          <w:ilvl w:val="0"/>
+          <w:numId w:val="11"/>
+        </w:numPr>
         <w:rPr>
           <w:lang w:val="pt-BR"/>
         </w:rPr>
@@ -113,6 +128,11 @@
     </w:p>
     <w:p>
       <w:pPr>
+        <w:pStyle w:val="PargrafodaLista"/>
+        <w:numPr>
+          <w:ilvl w:val="0"/>
+          <w:numId w:val="11"/>
+        </w:numPr>
         <w:rPr>
           <w:lang w:val="pt-BR"/>
         </w:rPr>
@@ -164,51 +184,29 @@
     </w:p>
     <w:p>
       <w:pPr>
-        <w:rPr>
-          <w:lang w:val="pt-BR"/>
-        </w:rPr>
-      </w:pPr>
-    </w:p>
-    <w:p>
-      <w:pPr>
-        <w:rPr>
-          <w:lang w:val="pt-BR"/>
-        </w:rPr>
-      </w:pPr>
-      <w:r>
-        <w:rPr>
-          <w:lang w:val="pt-BR"/>
-        </w:rPr>
-        <w:t xml:space="preserve">A fazenda urbana produzirá </w:t>
-      </w:r>
-      <w:r>
-        <w:rPr>
-          <w:lang w:val="pt-BR"/>
-        </w:rPr>
-        <w:t>apenas hortaliças.</w:t>
-      </w:r>
-    </w:p>
-    <w:p>
-      <w:pPr>
-        <w:rPr>
-          <w:lang w:val="pt-BR"/>
-        </w:rPr>
-      </w:pPr>
-      <w:r>
-        <w:rPr>
-          <w:lang w:val="pt-BR"/>
-        </w:rPr>
-        <w:t>Deve haver um registro detalhado da produção, incluindo tipo de produto, quantidade produzida, data de colheita</w:t>
-      </w:r>
-      <w:r>
-        <w:rPr>
-          <w:lang w:val="pt-BR"/>
-        </w:rPr>
-        <w:t>.</w:t>
-      </w:r>
-    </w:p>
-    <w:p>
-      <w:pPr>
+        <w:pStyle w:val="PargrafodaLista"/>
+        <w:numPr>
+          <w:ilvl w:val="0"/>
+          <w:numId w:val="10"/>
+        </w:numPr>
+        <w:rPr>
+          <w:lang w:val="pt-BR"/>
+        </w:rPr>
+      </w:pPr>
+      <w:r>
+        <w:rPr>
+          <w:lang w:val="pt-BR"/>
+        </w:rPr>
+        <w:t>Deve haver um registro detalhado da produção, incluindo tipo de produto, quantidade produzida, data de colheita.</w:t>
+      </w:r>
+    </w:p>
+    <w:p>
+      <w:pPr>
+        <w:pStyle w:val="PargrafodaLista"/>
+        <w:numPr>
+          <w:ilvl w:val="0"/>
+          <w:numId w:val="10"/>
+        </w:numPr>
         <w:rPr>
           <w:lang w:val="pt-BR"/>
         </w:rPr>
@@ -222,6 +220,11 @@
     </w:p>
     <w:p>
       <w:pPr>
+        <w:pStyle w:val="PargrafodaLista"/>
+        <w:numPr>
+          <w:ilvl w:val="0"/>
+          <w:numId w:val="10"/>
+        </w:numPr>
         <w:rPr>
           <w:lang w:val="pt-BR"/>
         </w:rPr>
@@ -279,13 +282,11 @@
     </w:p>
     <w:p>
       <w:pPr>
-        <w:rPr>
-          <w:lang w:val="pt-BR"/>
-        </w:rPr>
-      </w:pPr>
-    </w:p>
-    <w:p>
-      <w:pPr>
+        <w:pStyle w:val="PargrafodaLista"/>
+        <w:numPr>
+          <w:ilvl w:val="0"/>
+          <w:numId w:val="12"/>
+        </w:numPr>
         <w:rPr>
           <w:lang w:val="pt-BR"/>
         </w:rPr>
@@ -299,6 +300,11 @@
     </w:p>
     <w:p>
       <w:pPr>
+        <w:pStyle w:val="PargrafodaLista"/>
+        <w:numPr>
+          <w:ilvl w:val="0"/>
+          <w:numId w:val="12"/>
+        </w:numPr>
         <w:rPr>
           <w:lang w:val="pt-BR"/>
         </w:rPr>
@@ -324,6 +330,11 @@
     </w:p>
     <w:p>
       <w:pPr>
+        <w:pStyle w:val="PargrafodaLista"/>
+        <w:numPr>
+          <w:ilvl w:val="0"/>
+          <w:numId w:val="12"/>
+        </w:numPr>
         <w:rPr>
           <w:lang w:val="pt-BR"/>
         </w:rPr>
@@ -450,7 +461,6 @@
         <w:rPr>
           <w:lang w:val="pt-BR"/>
         </w:rPr>
-        <w:lastRenderedPageBreak/>
         <w:t>Cliente: Pessoa física ou jurídica que compra produtos da fazenda urbana.</w:t>
       </w:r>
     </w:p>
@@ -485,7 +495,10 @@
           <w:lang w:val="pt-BR"/>
         </w:rPr>
       </w:pPr>
-      <w:r>
+    </w:p>
+    <w:p>
+      <w:pPr>
+        <w:ind w:left="2880" w:firstLine="720"/>
         <w:rPr>
           <w:b/>
           <w:bCs/>
@@ -493,12 +506,23 @@
           <w:szCs w:val="24"/>
           <w:lang w:val="pt-BR"/>
         </w:rPr>
+      </w:pPr>
+      <w:r>
+        <w:rPr>
+          <w:b/>
+          <w:bCs/>
+          <w:sz w:val="24"/>
+          <w:szCs w:val="24"/>
+          <w:lang w:val="pt-BR"/>
+        </w:rPr>
+        <w:lastRenderedPageBreak/>
         <w:t>3. Pesquisa de Mercado:</w:t>
       </w:r>
     </w:p>
     <w:p>
       <w:pPr>
         <w:rPr>
+          <w:u w:val="single"/>
           <w:lang w:val="pt-BR"/>
         </w:rPr>
       </w:pPr>
@@ -1310,6 +1334,119 @@
     </w:lvl>
   </w:abstractNum>
   <w:abstractNum w:abstractNumId="2" w15:restartNumberingAfterBreak="0">
+    <w:nsid w:val="1C471628"/>
+    <w:multiLevelType w:val="hybridMultilevel"/>
+    <w:tmpl w:val="66843E6C"/>
+    <w:lvl w:ilvl="0" w:tplc="04090001">
+      <w:start w:val="1"/>
+      <w:numFmt w:val="bullet"/>
+      <w:lvlText w:val=""/>
+      <w:lvlJc w:val="left"/>
+      <w:pPr>
+        <w:ind w:left="720" w:hanging="360"/>
+      </w:pPr>
+      <w:rPr>
+        <w:rFonts w:ascii="Symbol" w:hAnsi="Symbol" w:hint="default"/>
+      </w:rPr>
+    </w:lvl>
+    <w:lvl w:ilvl="1" w:tplc="04090003" w:tentative="1">
+      <w:start w:val="1"/>
+      <w:numFmt w:val="bullet"/>
+      <w:lvlText w:val="o"/>
+      <w:lvlJc w:val="left"/>
+      <w:pPr>
+        <w:ind w:left="1440" w:hanging="360"/>
+      </w:pPr>
+      <w:rPr>
+        <w:rFonts w:ascii="Courier New" w:hAnsi="Courier New" w:cs="Courier New" w:hint="default"/>
+      </w:rPr>
+    </w:lvl>
+    <w:lvl w:ilvl="2" w:tplc="04090005" w:tentative="1">
+      <w:start w:val="1"/>
+      <w:numFmt w:val="bullet"/>
+      <w:lvlText w:val=""/>
+      <w:lvlJc w:val="left"/>
+      <w:pPr>
+        <w:ind w:left="2160" w:hanging="360"/>
+      </w:pPr>
+      <w:rPr>
+        <w:rFonts w:ascii="Wingdings" w:hAnsi="Wingdings" w:hint="default"/>
+      </w:rPr>
+    </w:lvl>
+    <w:lvl w:ilvl="3" w:tplc="04090001" w:tentative="1">
+      <w:start w:val="1"/>
+      <w:numFmt w:val="bullet"/>
+      <w:lvlText w:val=""/>
+      <w:lvlJc w:val="left"/>
+      <w:pPr>
+        <w:ind w:left="2880" w:hanging="360"/>
+      </w:pPr>
+      <w:rPr>
+        <w:rFonts w:ascii="Symbol" w:hAnsi="Symbol" w:hint="default"/>
+      </w:rPr>
+    </w:lvl>
+    <w:lvl w:ilvl="4" w:tplc="04090003" w:tentative="1">
+      <w:start w:val="1"/>
+      <w:numFmt w:val="bullet"/>
+      <w:lvlText w:val="o"/>
+      <w:lvlJc w:val="left"/>
+      <w:pPr>
+        <w:ind w:left="3600" w:hanging="360"/>
+      </w:pPr>
+      <w:rPr>
+        <w:rFonts w:ascii="Courier New" w:hAnsi="Courier New" w:cs="Courier New" w:hint="default"/>
+      </w:rPr>
+    </w:lvl>
+    <w:lvl w:ilvl="5" w:tplc="04090005" w:tentative="1">
+      <w:start w:val="1"/>
+      <w:numFmt w:val="bullet"/>
+      <w:lvlText w:val=""/>
+      <w:lvlJc w:val="left"/>
+      <w:pPr>
+        <w:ind w:left="4320" w:hanging="360"/>
+      </w:pPr>
+      <w:rPr>
+        <w:rFonts w:ascii="Wingdings" w:hAnsi="Wingdings" w:hint="default"/>
+      </w:rPr>
+    </w:lvl>
+    <w:lvl w:ilvl="6" w:tplc="04090001" w:tentative="1">
+      <w:start w:val="1"/>
+      <w:numFmt w:val="bullet"/>
+      <w:lvlText w:val=""/>
+      <w:lvlJc w:val="left"/>
+      <w:pPr>
+        <w:ind w:left="5040" w:hanging="360"/>
+      </w:pPr>
+      <w:rPr>
+        <w:rFonts w:ascii="Symbol" w:hAnsi="Symbol" w:hint="default"/>
+      </w:rPr>
+    </w:lvl>
+    <w:lvl w:ilvl="7" w:tplc="04090003" w:tentative="1">
+      <w:start w:val="1"/>
+      <w:numFmt w:val="bullet"/>
+      <w:lvlText w:val="o"/>
+      <w:lvlJc w:val="left"/>
+      <w:pPr>
+        <w:ind w:left="5760" w:hanging="360"/>
+      </w:pPr>
+      <w:rPr>
+        <w:rFonts w:ascii="Courier New" w:hAnsi="Courier New" w:cs="Courier New" w:hint="default"/>
+      </w:rPr>
+    </w:lvl>
+    <w:lvl w:ilvl="8" w:tplc="04090005" w:tentative="1">
+      <w:start w:val="1"/>
+      <w:numFmt w:val="bullet"/>
+      <w:lvlText w:val=""/>
+      <w:lvlJc w:val="left"/>
+      <w:pPr>
+        <w:ind w:left="6480" w:hanging="360"/>
+      </w:pPr>
+      <w:rPr>
+        <w:rFonts w:ascii="Wingdings" w:hAnsi="Wingdings" w:hint="default"/>
+      </w:rPr>
+    </w:lvl>
+  </w:abstractNum>
+  <w:abstractNum w:abstractNumId="3" w15:restartNumberingAfterBreak="0">
     <w:nsid w:val="24E77B6E"/>
     <w:multiLevelType w:val="hybridMultilevel"/>
     <w:tmpl w:val="FFDAD276"/>
@@ -1422,7 +1559,7 @@
       </w:rPr>
     </w:lvl>
   </w:abstractNum>
-  <w:abstractNum w:abstractNumId="3" w15:restartNumberingAfterBreak="0">
+  <w:abstractNum w:abstractNumId="4" w15:restartNumberingAfterBreak="0">
     <w:nsid w:val="27A35180"/>
     <w:multiLevelType w:val="hybridMultilevel"/>
     <w:tmpl w:val="9E243F02"/>
@@ -1535,7 +1672,120 @@
       </w:rPr>
     </w:lvl>
   </w:abstractNum>
-  <w:abstractNum w:abstractNumId="4" w15:restartNumberingAfterBreak="0">
+  <w:abstractNum w:abstractNumId="5" w15:restartNumberingAfterBreak="0">
+    <w:nsid w:val="2BDF5651"/>
+    <w:multiLevelType w:val="hybridMultilevel"/>
+    <w:tmpl w:val="49B8AB9C"/>
+    <w:lvl w:ilvl="0" w:tplc="04090001">
+      <w:start w:val="1"/>
+      <w:numFmt w:val="bullet"/>
+      <w:lvlText w:val=""/>
+      <w:lvlJc w:val="left"/>
+      <w:pPr>
+        <w:ind w:left="720" w:hanging="360"/>
+      </w:pPr>
+      <w:rPr>
+        <w:rFonts w:ascii="Symbol" w:hAnsi="Symbol" w:hint="default"/>
+      </w:rPr>
+    </w:lvl>
+    <w:lvl w:ilvl="1" w:tplc="04090003" w:tentative="1">
+      <w:start w:val="1"/>
+      <w:numFmt w:val="bullet"/>
+      <w:lvlText w:val="o"/>
+      <w:lvlJc w:val="left"/>
+      <w:pPr>
+        <w:ind w:left="1440" w:hanging="360"/>
+      </w:pPr>
+      <w:rPr>
+        <w:rFonts w:ascii="Courier New" w:hAnsi="Courier New" w:cs="Courier New" w:hint="default"/>
+      </w:rPr>
+    </w:lvl>
+    <w:lvl w:ilvl="2" w:tplc="04090005" w:tentative="1">
+      <w:start w:val="1"/>
+      <w:numFmt w:val="bullet"/>
+      <w:lvlText w:val=""/>
+      <w:lvlJc w:val="left"/>
+      <w:pPr>
+        <w:ind w:left="2160" w:hanging="360"/>
+      </w:pPr>
+      <w:rPr>
+        <w:rFonts w:ascii="Wingdings" w:hAnsi="Wingdings" w:hint="default"/>
+      </w:rPr>
+    </w:lvl>
+    <w:lvl w:ilvl="3" w:tplc="04090001" w:tentative="1">
+      <w:start w:val="1"/>
+      <w:numFmt w:val="bullet"/>
+      <w:lvlText w:val=""/>
+      <w:lvlJc w:val="left"/>
+      <w:pPr>
+        <w:ind w:left="2880" w:hanging="360"/>
+      </w:pPr>
+      <w:rPr>
+        <w:rFonts w:ascii="Symbol" w:hAnsi="Symbol" w:hint="default"/>
+      </w:rPr>
+    </w:lvl>
+    <w:lvl w:ilvl="4" w:tplc="04090003" w:tentative="1">
+      <w:start w:val="1"/>
+      <w:numFmt w:val="bullet"/>
+      <w:lvlText w:val="o"/>
+      <w:lvlJc w:val="left"/>
+      <w:pPr>
+        <w:ind w:left="3600" w:hanging="360"/>
+      </w:pPr>
+      <w:rPr>
+        <w:rFonts w:ascii="Courier New" w:hAnsi="Courier New" w:cs="Courier New" w:hint="default"/>
+      </w:rPr>
+    </w:lvl>
+    <w:lvl w:ilvl="5" w:tplc="04090005" w:tentative="1">
+      <w:start w:val="1"/>
+      <w:numFmt w:val="bullet"/>
+      <w:lvlText w:val=""/>
+      <w:lvlJc w:val="left"/>
+      <w:pPr>
+        <w:ind w:left="4320" w:hanging="360"/>
+      </w:pPr>
+      <w:rPr>
+        <w:rFonts w:ascii="Wingdings" w:hAnsi="Wingdings" w:hint="default"/>
+      </w:rPr>
+    </w:lvl>
+    <w:lvl w:ilvl="6" w:tplc="04090001" w:tentative="1">
+      <w:start w:val="1"/>
+      <w:numFmt w:val="bullet"/>
+      <w:lvlText w:val=""/>
+      <w:lvlJc w:val="left"/>
+      <w:pPr>
+        <w:ind w:left="5040" w:hanging="360"/>
+      </w:pPr>
+      <w:rPr>
+        <w:rFonts w:ascii="Symbol" w:hAnsi="Symbol" w:hint="default"/>
+      </w:rPr>
+    </w:lvl>
+    <w:lvl w:ilvl="7" w:tplc="04090003" w:tentative="1">
+      <w:start w:val="1"/>
+      <w:numFmt w:val="bullet"/>
+      <w:lvlText w:val="o"/>
+      <w:lvlJc w:val="left"/>
+      <w:pPr>
+        <w:ind w:left="5760" w:hanging="360"/>
+      </w:pPr>
+      <w:rPr>
+        <w:rFonts w:ascii="Courier New" w:hAnsi="Courier New" w:cs="Courier New" w:hint="default"/>
+      </w:rPr>
+    </w:lvl>
+    <w:lvl w:ilvl="8" w:tplc="04090005" w:tentative="1">
+      <w:start w:val="1"/>
+      <w:numFmt w:val="bullet"/>
+      <w:lvlText w:val=""/>
+      <w:lvlJc w:val="left"/>
+      <w:pPr>
+        <w:ind w:left="6480" w:hanging="360"/>
+      </w:pPr>
+      <w:rPr>
+        <w:rFonts w:ascii="Wingdings" w:hAnsi="Wingdings" w:hint="default"/>
+      </w:rPr>
+    </w:lvl>
+  </w:abstractNum>
+  <w:abstractNum w:abstractNumId="6" w15:restartNumberingAfterBreak="0">
     <w:nsid w:val="30E75836"/>
     <w:multiLevelType w:val="hybridMultilevel"/>
     <w:tmpl w:val="BCEE8E0E"/>
@@ -1624,7 +1874,7 @@
       </w:pPr>
     </w:lvl>
   </w:abstractNum>
-  <w:abstractNum w:abstractNumId="5" w15:restartNumberingAfterBreak="0">
+  <w:abstractNum w:abstractNumId="7" w15:restartNumberingAfterBreak="0">
     <w:nsid w:val="30F13F84"/>
     <w:multiLevelType w:val="hybridMultilevel"/>
     <w:tmpl w:val="D2F0F064"/>
@@ -1737,7 +1987,7 @@
       </w:rPr>
     </w:lvl>
   </w:abstractNum>
-  <w:abstractNum w:abstractNumId="6" w15:restartNumberingAfterBreak="0">
+  <w:abstractNum w:abstractNumId="8" w15:restartNumberingAfterBreak="0">
     <w:nsid w:val="3BE3458B"/>
     <w:multiLevelType w:val="hybridMultilevel"/>
     <w:tmpl w:val="1C98606E"/>
@@ -1828,7 +2078,7 @@
       </w:pPr>
     </w:lvl>
   </w:abstractNum>
-  <w:abstractNum w:abstractNumId="7" w15:restartNumberingAfterBreak="0">
+  <w:abstractNum w:abstractNumId="9" w15:restartNumberingAfterBreak="0">
     <w:nsid w:val="513534E1"/>
     <w:multiLevelType w:val="hybridMultilevel"/>
     <w:tmpl w:val="3D1A5B32"/>
@@ -1917,7 +2167,7 @@
       </w:pPr>
     </w:lvl>
   </w:abstractNum>
-  <w:abstractNum w:abstractNumId="8" w15:restartNumberingAfterBreak="0">
+  <w:abstractNum w:abstractNumId="10" w15:restartNumberingAfterBreak="0">
     <w:nsid w:val="6A481E5E"/>
     <w:multiLevelType w:val="hybridMultilevel"/>
     <w:tmpl w:val="4D7AB1A2"/>
@@ -2030,32 +2280,154 @@
       </w:rPr>
     </w:lvl>
   </w:abstractNum>
+  <w:abstractNum w:abstractNumId="11" w15:restartNumberingAfterBreak="0">
+    <w:nsid w:val="75D1355D"/>
+    <w:multiLevelType w:val="hybridMultilevel"/>
+    <w:tmpl w:val="D87A7A14"/>
+    <w:lvl w:ilvl="0" w:tplc="04090001">
+      <w:start w:val="1"/>
+      <w:numFmt w:val="bullet"/>
+      <w:lvlText w:val=""/>
+      <w:lvlJc w:val="left"/>
+      <w:pPr>
+        <w:ind w:left="720" w:hanging="360"/>
+      </w:pPr>
+      <w:rPr>
+        <w:rFonts w:ascii="Symbol" w:hAnsi="Symbol" w:hint="default"/>
+      </w:rPr>
+    </w:lvl>
+    <w:lvl w:ilvl="1" w:tplc="04090003" w:tentative="1">
+      <w:start w:val="1"/>
+      <w:numFmt w:val="bullet"/>
+      <w:lvlText w:val="o"/>
+      <w:lvlJc w:val="left"/>
+      <w:pPr>
+        <w:ind w:left="1440" w:hanging="360"/>
+      </w:pPr>
+      <w:rPr>
+        <w:rFonts w:ascii="Courier New" w:hAnsi="Courier New" w:cs="Courier New" w:hint="default"/>
+      </w:rPr>
+    </w:lvl>
+    <w:lvl w:ilvl="2" w:tplc="04090005" w:tentative="1">
+      <w:start w:val="1"/>
+      <w:numFmt w:val="bullet"/>
+      <w:lvlText w:val=""/>
+      <w:lvlJc w:val="left"/>
+      <w:pPr>
+        <w:ind w:left="2160" w:hanging="360"/>
+      </w:pPr>
+      <w:rPr>
+        <w:rFonts w:ascii="Wingdings" w:hAnsi="Wingdings" w:hint="default"/>
+      </w:rPr>
+    </w:lvl>
+    <w:lvl w:ilvl="3" w:tplc="04090001" w:tentative="1">
+      <w:start w:val="1"/>
+      <w:numFmt w:val="bullet"/>
+      <w:lvlText w:val=""/>
+      <w:lvlJc w:val="left"/>
+      <w:pPr>
+        <w:ind w:left="2880" w:hanging="360"/>
+      </w:pPr>
+      <w:rPr>
+        <w:rFonts w:ascii="Symbol" w:hAnsi="Symbol" w:hint="default"/>
+      </w:rPr>
+    </w:lvl>
+    <w:lvl w:ilvl="4" w:tplc="04090003" w:tentative="1">
+      <w:start w:val="1"/>
+      <w:numFmt w:val="bullet"/>
+      <w:lvlText w:val="o"/>
+      <w:lvlJc w:val="left"/>
+      <w:pPr>
+        <w:ind w:left="3600" w:hanging="360"/>
+      </w:pPr>
+      <w:rPr>
+        <w:rFonts w:ascii="Courier New" w:hAnsi="Courier New" w:cs="Courier New" w:hint="default"/>
+      </w:rPr>
+    </w:lvl>
+    <w:lvl w:ilvl="5" w:tplc="04090005" w:tentative="1">
+      <w:start w:val="1"/>
+      <w:numFmt w:val="bullet"/>
+      <w:lvlText w:val=""/>
+      <w:lvlJc w:val="left"/>
+      <w:pPr>
+        <w:ind w:left="4320" w:hanging="360"/>
+      </w:pPr>
+      <w:rPr>
+        <w:rFonts w:ascii="Wingdings" w:hAnsi="Wingdings" w:hint="default"/>
+      </w:rPr>
+    </w:lvl>
+    <w:lvl w:ilvl="6" w:tplc="04090001" w:tentative="1">
+      <w:start w:val="1"/>
+      <w:numFmt w:val="bullet"/>
+      <w:lvlText w:val=""/>
+      <w:lvlJc w:val="left"/>
+      <w:pPr>
+        <w:ind w:left="5040" w:hanging="360"/>
+      </w:pPr>
+      <w:rPr>
+        <w:rFonts w:ascii="Symbol" w:hAnsi="Symbol" w:hint="default"/>
+      </w:rPr>
+    </w:lvl>
+    <w:lvl w:ilvl="7" w:tplc="04090003" w:tentative="1">
+      <w:start w:val="1"/>
+      <w:numFmt w:val="bullet"/>
+      <w:lvlText w:val="o"/>
+      <w:lvlJc w:val="left"/>
+      <w:pPr>
+        <w:ind w:left="5760" w:hanging="360"/>
+      </w:pPr>
+      <w:rPr>
+        <w:rFonts w:ascii="Courier New" w:hAnsi="Courier New" w:cs="Courier New" w:hint="default"/>
+      </w:rPr>
+    </w:lvl>
+    <w:lvl w:ilvl="8" w:tplc="04090005" w:tentative="1">
+      <w:start w:val="1"/>
+      <w:numFmt w:val="bullet"/>
+      <w:lvlText w:val=""/>
+      <w:lvlJc w:val="left"/>
+      <w:pPr>
+        <w:ind w:left="6480" w:hanging="360"/>
+      </w:pPr>
+      <w:rPr>
+        <w:rFonts w:ascii="Wingdings" w:hAnsi="Wingdings" w:hint="default"/>
+      </w:rPr>
+    </w:lvl>
+  </w:abstractNum>
   <w:num w:numId="1" w16cid:durableId="615721406">
-    <w:abstractNumId w:val="7"/>
+    <w:abstractNumId w:val="9"/>
   </w:num>
   <w:num w:numId="2" w16cid:durableId="81999136">
-    <w:abstractNumId w:val="4"/>
+    <w:abstractNumId w:val="6"/>
   </w:num>
   <w:num w:numId="3" w16cid:durableId="961377969">
-    <w:abstractNumId w:val="6"/>
+    <w:abstractNumId w:val="8"/>
   </w:num>
   <w:num w:numId="4" w16cid:durableId="1769689333">
     <w:abstractNumId w:val="1"/>
   </w:num>
   <w:num w:numId="5" w16cid:durableId="1124420323">
-    <w:abstractNumId w:val="3"/>
+    <w:abstractNumId w:val="4"/>
   </w:num>
   <w:num w:numId="6" w16cid:durableId="1845708711">
     <w:abstractNumId w:val="0"/>
   </w:num>
   <w:num w:numId="7" w16cid:durableId="1119881674">
-    <w:abstractNumId w:val="5"/>
+    <w:abstractNumId w:val="7"/>
   </w:num>
   <w:num w:numId="8" w16cid:durableId="1525710830">
+    <w:abstractNumId w:val="3"/>
+  </w:num>
+  <w:num w:numId="9" w16cid:durableId="1000080870">
+    <w:abstractNumId w:val="10"/>
+  </w:num>
+  <w:num w:numId="10" w16cid:durableId="2076000976">
+    <w:abstractNumId w:val="11"/>
+  </w:num>
+  <w:num w:numId="11" w16cid:durableId="898827177">
     <w:abstractNumId w:val="2"/>
   </w:num>
-  <w:num w:numId="9" w16cid:durableId="1000080870">
-    <w:abstractNumId w:val="8"/>
+  <w:num w:numId="12" w16cid:durableId="782069451">
+    <w:abstractNumId w:val="5"/>
   </w:num>
 </w:numbering>
 </file>

</xml_diff>